<commit_message>
Taget kopi og lavet input
</commit_message>
<xml_diff>
--- a/Eksamensprojekt/Eksamensprojekt rapport Anton.docx
+++ b/Eksamensprojekt/Eksamensprojekt rapport Anton.docx
@@ -1,6 +1,6 @@
 
 <file path=word/document.xml><?xml version="1.0" encoding="utf-8"?>
-<w:document xmlns:wpc="http://schemas.microsoft.com/office/word/2010/wordprocessingCanvas" xmlns:cx="http://schemas.microsoft.com/office/drawing/2014/chartex" xmlns:cx1="http://schemas.microsoft.com/office/drawing/2015/9/8/chartex" xmlns:cx2="http://schemas.microsoft.com/office/drawing/2015/10/21/chartex" xmlns:cx3="http://schemas.microsoft.com/office/drawing/2016/5/9/chartex" xmlns:cx4="http://schemas.microsoft.com/office/drawing/2016/5/10/chartex" xmlns:cx5="http://schemas.microsoft.com/office/drawing/2016/5/11/chartex" xmlns:cx6="http://schemas.microsoft.com/office/drawing/2016/5/12/chartex" xmlns:cx7="http://schemas.microsoft.com/office/drawing/2016/5/13/chartex" xmlns:cx8="http://schemas.microsoft.com/office/drawing/2016/5/14/chartex" xmlns:mc="http://schemas.openxmlformats.org/markup-compatibility/2006" xmlns:aink="http://schemas.microsoft.com/office/drawing/2016/ink" xmlns:am3d="http://schemas.microsoft.com/office/drawing/2017/model3d" xmlns:o="urn:schemas-microsoft-com:office:office" xmlns:oel="http://schemas.microsoft.com/office/2019/extlst" xmlns:r="http://schemas.openxmlformats.org/officeDocument/2006/relationships" xmlns:m="http://schemas.openxmlformats.org/officeDocument/2006/math" xmlns:v="urn:schemas-microsoft-com:vml" xmlns:wp14="http://schemas.microsoft.com/office/word/2010/wordprocessingDrawing" xmlns:wp="http://schemas.openxmlformats.org/drawingml/2006/wordprocessingDrawing" xmlns:w10="urn:schemas-microsoft-com:office:word" xmlns:w="http://schemas.openxmlformats.org/wordprocessingml/2006/main" xmlns:w14="http://schemas.microsoft.com/office/word/2010/wordml" xmlns:w15="http://schemas.microsoft.com/office/word/2012/wordml" xmlns:w16cex="http://schemas.microsoft.com/office/word/2018/wordml/cex" xmlns:w16cid="http://schemas.microsoft.com/office/word/2016/wordml/cid" xmlns:w16="http://schemas.microsoft.com/office/word/2018/wordml" xmlns:w16sdtdh="http://schemas.microsoft.com/office/word/2020/wordml/sdtdatahash" xmlns:w16se="http://schemas.microsoft.com/office/word/2015/wordml/symex" xmlns:wpg="http://schemas.microsoft.com/office/word/2010/wordprocessingGroup" xmlns:wpi="http://schemas.microsoft.com/office/word/2010/wordprocessingInk" xmlns:wne="http://schemas.microsoft.com/office/word/2006/wordml" xmlns:wps="http://schemas.microsoft.com/office/word/2010/wordprocessingShape" mc:Ignorable="w14 w15 w16se w16cid w16 w16cex w16sdtdh wp14">
+<w:document xmlns:wpc="http://schemas.microsoft.com/office/word/2010/wordprocessingCanvas" xmlns:cx="http://schemas.microsoft.com/office/drawing/2014/chartex" xmlns:cx1="http://schemas.microsoft.com/office/drawing/2015/9/8/chartex" xmlns:cx2="http://schemas.microsoft.com/office/drawing/2015/10/21/chartex" xmlns:cx3="http://schemas.microsoft.com/office/drawing/2016/5/9/chartex" xmlns:cx4="http://schemas.microsoft.com/office/drawing/2016/5/10/chartex" xmlns:cx5="http://schemas.microsoft.com/office/drawing/2016/5/11/chartex" xmlns:cx6="http://schemas.microsoft.com/office/drawing/2016/5/12/chartex" xmlns:cx7="http://schemas.microsoft.com/office/drawing/2016/5/13/chartex" xmlns:cx8="http://schemas.microsoft.com/office/drawing/2016/5/14/chartex" xmlns:mc="http://schemas.openxmlformats.org/markup-compatibility/2006" xmlns:aink="http://schemas.microsoft.com/office/drawing/2016/ink" xmlns:am3d="http://schemas.microsoft.com/office/drawing/2017/model3d" xmlns:o="urn:schemas-microsoft-com:office:office" xmlns:oel="http://schemas.microsoft.com/office/2019/extlst" xmlns:r="http://schemas.openxmlformats.org/officeDocument/2006/relationships" xmlns:m="http://schemas.openxmlformats.org/officeDocument/2006/math" xmlns:v="urn:schemas-microsoft-com:vml" xmlns:wp14="http://schemas.microsoft.com/office/word/2010/wordprocessingDrawing" xmlns:wp="http://schemas.openxmlformats.org/drawingml/2006/wordprocessingDrawing" xmlns:w10="urn:schemas-microsoft-com:office:word" xmlns:w="http://schemas.openxmlformats.org/wordprocessingml/2006/main" xmlns:w14="http://schemas.microsoft.com/office/word/2010/wordml" xmlns:w15="http://schemas.microsoft.com/office/word/2012/wordml" xmlns:w16cex="http://schemas.microsoft.com/office/word/2018/wordml/cex" xmlns:w16cid="http://schemas.microsoft.com/office/word/2016/wordml/cid" xmlns:w16="http://schemas.microsoft.com/office/word/2018/wordml" xmlns:w16du="http://schemas.microsoft.com/office/word/2023/wordml/word16du" xmlns:w16sdtdh="http://schemas.microsoft.com/office/word/2020/wordml/sdtdatahash" xmlns:w16se="http://schemas.microsoft.com/office/word/2015/wordml/symex" xmlns:wpg="http://schemas.microsoft.com/office/word/2010/wordprocessingGroup" xmlns:wpi="http://schemas.microsoft.com/office/word/2010/wordprocessingInk" xmlns:wne="http://schemas.microsoft.com/office/word/2006/wordml" xmlns:wps="http://schemas.microsoft.com/office/word/2010/wordprocessingShape" mc:Ignorable="w14 w15 w16se w16cid w16 w16cex w16sdtdh wp14">
   <w:body>
     <w:p>
       <w:pPr>
@@ -1420,13 +1420,7 @@
         <w:t xml:space="preserve"> </w:t>
       </w:r>
       <w:r>
-        <w:t xml:space="preserve">og </w:t>
-      </w:r>
-      <w:r>
-        <w:t>kommando-listen kører kommando-klodserne i den givende rækkefølge</w:t>
-      </w:r>
-      <w:r>
-        <w:t xml:space="preserve"> en ad gangen.</w:t>
+        <w:t>og kommando-listen kører kommando-klodserne i den givende rækkefølge en ad gangen.</w:t>
       </w:r>
     </w:p>
     <w:p>
@@ -1473,10 +1467,23 @@
       </w:r>
       <w:bookmarkEnd w:id="5"/>
     </w:p>
+    <w:p>
+      <w:hyperlink r:id="rId9" w:history="1">
+        <w:r>
+          <w:rPr>
+            <w:rStyle w:val="Hyperlink"/>
+          </w:rPr>
+          <w:t>https://sojamo.de/libraries/archive/controlP5-0-3-14/reference/index.htm</w:t>
+        </w:r>
+      </w:hyperlink>
+      <w:r>
+        <w:t xml:space="preserve"> </w:t>
+      </w:r>
+    </w:p>
     <w:p/>
     <w:sectPr>
-      <w:headerReference w:type="default" r:id="rId9"/>
-      <w:footerReference w:type="default" r:id="rId10"/>
+      <w:headerReference w:type="default" r:id="rId10"/>
+      <w:footerReference w:type="default" r:id="rId11"/>
       <w:pgSz w:w="11906" w:h="16838"/>
       <w:pgMar w:top="1134" w:right="1134" w:bottom="1134" w:left="1701" w:header="708" w:footer="708" w:gutter="0"/>
       <w:cols w:space="708"/>
@@ -1487,7 +1494,7 @@
 </file>
 
 <file path=word/endnotes.xml><?xml version="1.0" encoding="utf-8"?>
-<w:endnotes xmlns:wpc="http://schemas.microsoft.com/office/word/2010/wordprocessingCanvas" xmlns:cx="http://schemas.microsoft.com/office/drawing/2014/chartex" xmlns:cx1="http://schemas.microsoft.com/office/drawing/2015/9/8/chartex" xmlns:cx2="http://schemas.microsoft.com/office/drawing/2015/10/21/chartex" xmlns:cx3="http://schemas.microsoft.com/office/drawing/2016/5/9/chartex" xmlns:cx4="http://schemas.microsoft.com/office/drawing/2016/5/10/chartex" xmlns:cx5="http://schemas.microsoft.com/office/drawing/2016/5/11/chartex" xmlns:cx6="http://schemas.microsoft.com/office/drawing/2016/5/12/chartex" xmlns:cx7="http://schemas.microsoft.com/office/drawing/2016/5/13/chartex" xmlns:cx8="http://schemas.microsoft.com/office/drawing/2016/5/14/chartex" xmlns:mc="http://schemas.openxmlformats.org/markup-compatibility/2006" xmlns:aink="http://schemas.microsoft.com/office/drawing/2016/ink" xmlns:am3d="http://schemas.microsoft.com/office/drawing/2017/model3d" xmlns:o="urn:schemas-microsoft-com:office:office" xmlns:oel="http://schemas.microsoft.com/office/2019/extlst" xmlns:r="http://schemas.openxmlformats.org/officeDocument/2006/relationships" xmlns:m="http://schemas.openxmlformats.org/officeDocument/2006/math" xmlns:v="urn:schemas-microsoft-com:vml" xmlns:wp14="http://schemas.microsoft.com/office/word/2010/wordprocessingDrawing" xmlns:wp="http://schemas.openxmlformats.org/drawingml/2006/wordprocessingDrawing" xmlns:w10="urn:schemas-microsoft-com:office:word" xmlns:w="http://schemas.openxmlformats.org/wordprocessingml/2006/main" xmlns:w14="http://schemas.microsoft.com/office/word/2010/wordml" xmlns:w15="http://schemas.microsoft.com/office/word/2012/wordml" xmlns:w16cex="http://schemas.microsoft.com/office/word/2018/wordml/cex" xmlns:w16cid="http://schemas.microsoft.com/office/word/2016/wordml/cid" xmlns:w16="http://schemas.microsoft.com/office/word/2018/wordml" xmlns:w16sdtdh="http://schemas.microsoft.com/office/word/2020/wordml/sdtdatahash" xmlns:w16se="http://schemas.microsoft.com/office/word/2015/wordml/symex" xmlns:wpg="http://schemas.microsoft.com/office/word/2010/wordprocessingGroup" xmlns:wpi="http://schemas.microsoft.com/office/word/2010/wordprocessingInk" xmlns:wne="http://schemas.microsoft.com/office/word/2006/wordml" xmlns:wps="http://schemas.microsoft.com/office/word/2010/wordprocessingShape" mc:Ignorable="w14 w15 w16se w16cid w16 w16cex w16sdtdh wp14">
+<w:endnotes xmlns:wpc="http://schemas.microsoft.com/office/word/2010/wordprocessingCanvas" xmlns:cx="http://schemas.microsoft.com/office/drawing/2014/chartex" xmlns:cx1="http://schemas.microsoft.com/office/drawing/2015/9/8/chartex" xmlns:cx2="http://schemas.microsoft.com/office/drawing/2015/10/21/chartex" xmlns:cx3="http://schemas.microsoft.com/office/drawing/2016/5/9/chartex" xmlns:cx4="http://schemas.microsoft.com/office/drawing/2016/5/10/chartex" xmlns:cx5="http://schemas.microsoft.com/office/drawing/2016/5/11/chartex" xmlns:cx6="http://schemas.microsoft.com/office/drawing/2016/5/12/chartex" xmlns:cx7="http://schemas.microsoft.com/office/drawing/2016/5/13/chartex" xmlns:cx8="http://schemas.microsoft.com/office/drawing/2016/5/14/chartex" xmlns:mc="http://schemas.openxmlformats.org/markup-compatibility/2006" xmlns:aink="http://schemas.microsoft.com/office/drawing/2016/ink" xmlns:am3d="http://schemas.microsoft.com/office/drawing/2017/model3d" xmlns:o="urn:schemas-microsoft-com:office:office" xmlns:oel="http://schemas.microsoft.com/office/2019/extlst" xmlns:r="http://schemas.openxmlformats.org/officeDocument/2006/relationships" xmlns:m="http://schemas.openxmlformats.org/officeDocument/2006/math" xmlns:v="urn:schemas-microsoft-com:vml" xmlns:wp14="http://schemas.microsoft.com/office/word/2010/wordprocessingDrawing" xmlns:wp="http://schemas.openxmlformats.org/drawingml/2006/wordprocessingDrawing" xmlns:w10="urn:schemas-microsoft-com:office:word" xmlns:w="http://schemas.openxmlformats.org/wordprocessingml/2006/main" xmlns:w14="http://schemas.microsoft.com/office/word/2010/wordml" xmlns:w15="http://schemas.microsoft.com/office/word/2012/wordml" xmlns:w16cex="http://schemas.microsoft.com/office/word/2018/wordml/cex" xmlns:w16cid="http://schemas.microsoft.com/office/word/2016/wordml/cid" xmlns:w16="http://schemas.microsoft.com/office/word/2018/wordml" xmlns:w16du="http://schemas.microsoft.com/office/word/2023/wordml/word16du" xmlns:w16sdtdh="http://schemas.microsoft.com/office/word/2020/wordml/sdtdatahash" xmlns:w16se="http://schemas.microsoft.com/office/word/2015/wordml/symex" xmlns:wpg="http://schemas.microsoft.com/office/word/2010/wordprocessingGroup" xmlns:wpi="http://schemas.microsoft.com/office/word/2010/wordprocessingInk" xmlns:wne="http://schemas.microsoft.com/office/word/2006/wordml" xmlns:wps="http://schemas.microsoft.com/office/word/2010/wordprocessingShape" mc:Ignorable="w14 w15 w16se w16cid w16 w16cex w16sdtdh wp14">
   <w:endnote w:type="separator" w:id="-1">
     <w:p>
       <w:pPr>
@@ -1512,7 +1519,7 @@
 </file>
 
 <file path=word/footer1.xml><?xml version="1.0" encoding="utf-8"?>
-<w:ftr xmlns:wpc="http://schemas.microsoft.com/office/word/2010/wordprocessingCanvas" xmlns:cx="http://schemas.microsoft.com/office/drawing/2014/chartex" xmlns:cx1="http://schemas.microsoft.com/office/drawing/2015/9/8/chartex" xmlns:cx2="http://schemas.microsoft.com/office/drawing/2015/10/21/chartex" xmlns:cx3="http://schemas.microsoft.com/office/drawing/2016/5/9/chartex" xmlns:cx4="http://schemas.microsoft.com/office/drawing/2016/5/10/chartex" xmlns:cx5="http://schemas.microsoft.com/office/drawing/2016/5/11/chartex" xmlns:cx6="http://schemas.microsoft.com/office/drawing/2016/5/12/chartex" xmlns:cx7="http://schemas.microsoft.com/office/drawing/2016/5/13/chartex" xmlns:cx8="http://schemas.microsoft.com/office/drawing/2016/5/14/chartex" xmlns:mc="http://schemas.openxmlformats.org/markup-compatibility/2006" xmlns:aink="http://schemas.microsoft.com/office/drawing/2016/ink" xmlns:am3d="http://schemas.microsoft.com/office/drawing/2017/model3d" xmlns:o="urn:schemas-microsoft-com:office:office" xmlns:oel="http://schemas.microsoft.com/office/2019/extlst" xmlns:r="http://schemas.openxmlformats.org/officeDocument/2006/relationships" xmlns:m="http://schemas.openxmlformats.org/officeDocument/2006/math" xmlns:v="urn:schemas-microsoft-com:vml" xmlns:wp14="http://schemas.microsoft.com/office/word/2010/wordprocessingDrawing" xmlns:wp="http://schemas.openxmlformats.org/drawingml/2006/wordprocessingDrawing" xmlns:w10="urn:schemas-microsoft-com:office:word" xmlns:w="http://schemas.openxmlformats.org/wordprocessingml/2006/main" xmlns:w14="http://schemas.microsoft.com/office/word/2010/wordml" xmlns:w15="http://schemas.microsoft.com/office/word/2012/wordml" xmlns:w16cex="http://schemas.microsoft.com/office/word/2018/wordml/cex" xmlns:w16cid="http://schemas.microsoft.com/office/word/2016/wordml/cid" xmlns:w16="http://schemas.microsoft.com/office/word/2018/wordml" xmlns:w16sdtdh="http://schemas.microsoft.com/office/word/2020/wordml/sdtdatahash" xmlns:w16se="http://schemas.microsoft.com/office/word/2015/wordml/symex" xmlns:wpg="http://schemas.microsoft.com/office/word/2010/wordprocessingGroup" xmlns:wpi="http://schemas.microsoft.com/office/word/2010/wordprocessingInk" xmlns:wne="http://schemas.microsoft.com/office/word/2006/wordml" xmlns:wps="http://schemas.microsoft.com/office/word/2010/wordprocessingShape" mc:Ignorable="w14 w15 w16se w16cid w16 w16cex w16sdtdh wp14">
+<w:ftr xmlns:wpc="http://schemas.microsoft.com/office/word/2010/wordprocessingCanvas" xmlns:cx="http://schemas.microsoft.com/office/drawing/2014/chartex" xmlns:cx1="http://schemas.microsoft.com/office/drawing/2015/9/8/chartex" xmlns:cx2="http://schemas.microsoft.com/office/drawing/2015/10/21/chartex" xmlns:cx3="http://schemas.microsoft.com/office/drawing/2016/5/9/chartex" xmlns:cx4="http://schemas.microsoft.com/office/drawing/2016/5/10/chartex" xmlns:cx5="http://schemas.microsoft.com/office/drawing/2016/5/11/chartex" xmlns:cx6="http://schemas.microsoft.com/office/drawing/2016/5/12/chartex" xmlns:cx7="http://schemas.microsoft.com/office/drawing/2016/5/13/chartex" xmlns:cx8="http://schemas.microsoft.com/office/drawing/2016/5/14/chartex" xmlns:mc="http://schemas.openxmlformats.org/markup-compatibility/2006" xmlns:aink="http://schemas.microsoft.com/office/drawing/2016/ink" xmlns:am3d="http://schemas.microsoft.com/office/drawing/2017/model3d" xmlns:o="urn:schemas-microsoft-com:office:office" xmlns:oel="http://schemas.microsoft.com/office/2019/extlst" xmlns:r="http://schemas.openxmlformats.org/officeDocument/2006/relationships" xmlns:m="http://schemas.openxmlformats.org/officeDocument/2006/math" xmlns:v="urn:schemas-microsoft-com:vml" xmlns:wp14="http://schemas.microsoft.com/office/word/2010/wordprocessingDrawing" xmlns:wp="http://schemas.openxmlformats.org/drawingml/2006/wordprocessingDrawing" xmlns:w10="urn:schemas-microsoft-com:office:word" xmlns:w="http://schemas.openxmlformats.org/wordprocessingml/2006/main" xmlns:w14="http://schemas.microsoft.com/office/word/2010/wordml" xmlns:w15="http://schemas.microsoft.com/office/word/2012/wordml" xmlns:w16cex="http://schemas.microsoft.com/office/word/2018/wordml/cex" xmlns:w16cid="http://schemas.microsoft.com/office/word/2016/wordml/cid" xmlns:w16="http://schemas.microsoft.com/office/word/2018/wordml" xmlns:w16du="http://schemas.microsoft.com/office/word/2023/wordml/word16du" xmlns:w16sdtdh="http://schemas.microsoft.com/office/word/2020/wordml/sdtdatahash" xmlns:w16se="http://schemas.microsoft.com/office/word/2015/wordml/symex" xmlns:wpg="http://schemas.microsoft.com/office/word/2010/wordprocessingGroup" xmlns:wpi="http://schemas.microsoft.com/office/word/2010/wordprocessingInk" xmlns:wne="http://schemas.microsoft.com/office/word/2006/wordml" xmlns:wps="http://schemas.microsoft.com/office/word/2010/wordprocessingShape" mc:Ignorable="w14 w15 w16se w16cid w16 w16cex w16sdtdh wp14">
   <w:sdt>
     <w:sdtPr>
       <w:id w:val="647175641"/>
@@ -1521,7 +1528,6 @@
         <w:docPartUnique/>
       </w:docPartObj>
     </w:sdtPr>
-    <w:sdtEndPr/>
     <w:sdtContent>
       <w:sdt>
         <w:sdtPr>
@@ -1531,7 +1537,6 @@
             <w:docPartUnique/>
           </w:docPartObj>
         </w:sdtPr>
-        <w:sdtEndPr/>
         <w:sdtContent>
           <w:p>
             <w:pPr>
@@ -1623,7 +1628,7 @@
 </file>
 
 <file path=word/footnotes.xml><?xml version="1.0" encoding="utf-8"?>
-<w:footnotes xmlns:wpc="http://schemas.microsoft.com/office/word/2010/wordprocessingCanvas" xmlns:cx="http://schemas.microsoft.com/office/drawing/2014/chartex" xmlns:cx1="http://schemas.microsoft.com/office/drawing/2015/9/8/chartex" xmlns:cx2="http://schemas.microsoft.com/office/drawing/2015/10/21/chartex" xmlns:cx3="http://schemas.microsoft.com/office/drawing/2016/5/9/chartex" xmlns:cx4="http://schemas.microsoft.com/office/drawing/2016/5/10/chartex" xmlns:cx5="http://schemas.microsoft.com/office/drawing/2016/5/11/chartex" xmlns:cx6="http://schemas.microsoft.com/office/drawing/2016/5/12/chartex" xmlns:cx7="http://schemas.microsoft.com/office/drawing/2016/5/13/chartex" xmlns:cx8="http://schemas.microsoft.com/office/drawing/2016/5/14/chartex" xmlns:mc="http://schemas.openxmlformats.org/markup-compatibility/2006" xmlns:aink="http://schemas.microsoft.com/office/drawing/2016/ink" xmlns:am3d="http://schemas.microsoft.com/office/drawing/2017/model3d" xmlns:o="urn:schemas-microsoft-com:office:office" xmlns:oel="http://schemas.microsoft.com/office/2019/extlst" xmlns:r="http://schemas.openxmlformats.org/officeDocument/2006/relationships" xmlns:m="http://schemas.openxmlformats.org/officeDocument/2006/math" xmlns:v="urn:schemas-microsoft-com:vml" xmlns:wp14="http://schemas.microsoft.com/office/word/2010/wordprocessingDrawing" xmlns:wp="http://schemas.openxmlformats.org/drawingml/2006/wordprocessingDrawing" xmlns:w10="urn:schemas-microsoft-com:office:word" xmlns:w="http://schemas.openxmlformats.org/wordprocessingml/2006/main" xmlns:w14="http://schemas.microsoft.com/office/word/2010/wordml" xmlns:w15="http://schemas.microsoft.com/office/word/2012/wordml" xmlns:w16cex="http://schemas.microsoft.com/office/word/2018/wordml/cex" xmlns:w16cid="http://schemas.microsoft.com/office/word/2016/wordml/cid" xmlns:w16="http://schemas.microsoft.com/office/word/2018/wordml" xmlns:w16sdtdh="http://schemas.microsoft.com/office/word/2020/wordml/sdtdatahash" xmlns:w16se="http://schemas.microsoft.com/office/word/2015/wordml/symex" xmlns:wpg="http://schemas.microsoft.com/office/word/2010/wordprocessingGroup" xmlns:wpi="http://schemas.microsoft.com/office/word/2010/wordprocessingInk" xmlns:wne="http://schemas.microsoft.com/office/word/2006/wordml" xmlns:wps="http://schemas.microsoft.com/office/word/2010/wordprocessingShape" mc:Ignorable="w14 w15 w16se w16cid w16 w16cex w16sdtdh wp14">
+<w:footnotes xmlns:wpc="http://schemas.microsoft.com/office/word/2010/wordprocessingCanvas" xmlns:cx="http://schemas.microsoft.com/office/drawing/2014/chartex" xmlns:cx1="http://schemas.microsoft.com/office/drawing/2015/9/8/chartex" xmlns:cx2="http://schemas.microsoft.com/office/drawing/2015/10/21/chartex" xmlns:cx3="http://schemas.microsoft.com/office/drawing/2016/5/9/chartex" xmlns:cx4="http://schemas.microsoft.com/office/drawing/2016/5/10/chartex" xmlns:cx5="http://schemas.microsoft.com/office/drawing/2016/5/11/chartex" xmlns:cx6="http://schemas.microsoft.com/office/drawing/2016/5/12/chartex" xmlns:cx7="http://schemas.microsoft.com/office/drawing/2016/5/13/chartex" xmlns:cx8="http://schemas.microsoft.com/office/drawing/2016/5/14/chartex" xmlns:mc="http://schemas.openxmlformats.org/markup-compatibility/2006" xmlns:aink="http://schemas.microsoft.com/office/drawing/2016/ink" xmlns:am3d="http://schemas.microsoft.com/office/drawing/2017/model3d" xmlns:o="urn:schemas-microsoft-com:office:office" xmlns:oel="http://schemas.microsoft.com/office/2019/extlst" xmlns:r="http://schemas.openxmlformats.org/officeDocument/2006/relationships" xmlns:m="http://schemas.openxmlformats.org/officeDocument/2006/math" xmlns:v="urn:schemas-microsoft-com:vml" xmlns:wp14="http://schemas.microsoft.com/office/word/2010/wordprocessingDrawing" xmlns:wp="http://schemas.openxmlformats.org/drawingml/2006/wordprocessingDrawing" xmlns:w10="urn:schemas-microsoft-com:office:word" xmlns:w="http://schemas.openxmlformats.org/wordprocessingml/2006/main" xmlns:w14="http://schemas.microsoft.com/office/word/2010/wordml" xmlns:w15="http://schemas.microsoft.com/office/word/2012/wordml" xmlns:w16cex="http://schemas.microsoft.com/office/word/2018/wordml/cex" xmlns:w16cid="http://schemas.microsoft.com/office/word/2016/wordml/cid" xmlns:w16="http://schemas.microsoft.com/office/word/2018/wordml" xmlns:w16du="http://schemas.microsoft.com/office/word/2023/wordml/word16du" xmlns:w16sdtdh="http://schemas.microsoft.com/office/word/2020/wordml/sdtdatahash" xmlns:w16se="http://schemas.microsoft.com/office/word/2015/wordml/symex" xmlns:wpg="http://schemas.microsoft.com/office/word/2010/wordprocessingGroup" xmlns:wpi="http://schemas.microsoft.com/office/word/2010/wordprocessingInk" xmlns:wne="http://schemas.microsoft.com/office/word/2006/wordml" xmlns:wps="http://schemas.microsoft.com/office/word/2010/wordprocessingShape" mc:Ignorable="w14 w15 w16se w16cid w16 w16cex w16sdtdh wp14">
   <w:footnote w:type="separator" w:id="-1">
     <w:p>
       <w:pPr>
@@ -1648,7 +1653,7 @@
 </file>
 
 <file path=word/header1.xml><?xml version="1.0" encoding="utf-8"?>
-<w:hdr xmlns:wpc="http://schemas.microsoft.com/office/word/2010/wordprocessingCanvas" xmlns:cx="http://schemas.microsoft.com/office/drawing/2014/chartex" xmlns:cx1="http://schemas.microsoft.com/office/drawing/2015/9/8/chartex" xmlns:cx2="http://schemas.microsoft.com/office/drawing/2015/10/21/chartex" xmlns:cx3="http://schemas.microsoft.com/office/drawing/2016/5/9/chartex" xmlns:cx4="http://schemas.microsoft.com/office/drawing/2016/5/10/chartex" xmlns:cx5="http://schemas.microsoft.com/office/drawing/2016/5/11/chartex" xmlns:cx6="http://schemas.microsoft.com/office/drawing/2016/5/12/chartex" xmlns:cx7="http://schemas.microsoft.com/office/drawing/2016/5/13/chartex" xmlns:cx8="http://schemas.microsoft.com/office/drawing/2016/5/14/chartex" xmlns:mc="http://schemas.openxmlformats.org/markup-compatibility/2006" xmlns:aink="http://schemas.microsoft.com/office/drawing/2016/ink" xmlns:am3d="http://schemas.microsoft.com/office/drawing/2017/model3d" xmlns:o="urn:schemas-microsoft-com:office:office" xmlns:oel="http://schemas.microsoft.com/office/2019/extlst" xmlns:r="http://schemas.openxmlformats.org/officeDocument/2006/relationships" xmlns:m="http://schemas.openxmlformats.org/officeDocument/2006/math" xmlns:v="urn:schemas-microsoft-com:vml" xmlns:wp14="http://schemas.microsoft.com/office/word/2010/wordprocessingDrawing" xmlns:wp="http://schemas.openxmlformats.org/drawingml/2006/wordprocessingDrawing" xmlns:w10="urn:schemas-microsoft-com:office:word" xmlns:w="http://schemas.openxmlformats.org/wordprocessingml/2006/main" xmlns:w14="http://schemas.microsoft.com/office/word/2010/wordml" xmlns:w15="http://schemas.microsoft.com/office/word/2012/wordml" xmlns:w16cex="http://schemas.microsoft.com/office/word/2018/wordml/cex" xmlns:w16cid="http://schemas.microsoft.com/office/word/2016/wordml/cid" xmlns:w16="http://schemas.microsoft.com/office/word/2018/wordml" xmlns:w16sdtdh="http://schemas.microsoft.com/office/word/2020/wordml/sdtdatahash" xmlns:w16se="http://schemas.microsoft.com/office/word/2015/wordml/symex" xmlns:wpg="http://schemas.microsoft.com/office/word/2010/wordprocessingGroup" xmlns:wpi="http://schemas.microsoft.com/office/word/2010/wordprocessingInk" xmlns:wne="http://schemas.microsoft.com/office/word/2006/wordml" xmlns:wps="http://schemas.microsoft.com/office/word/2010/wordprocessingShape" mc:Ignorable="w14 w15 w16se w16cid w16 w16cex w16sdtdh wp14">
+<w:hdr xmlns:wpc="http://schemas.microsoft.com/office/word/2010/wordprocessingCanvas" xmlns:cx="http://schemas.microsoft.com/office/drawing/2014/chartex" xmlns:cx1="http://schemas.microsoft.com/office/drawing/2015/9/8/chartex" xmlns:cx2="http://schemas.microsoft.com/office/drawing/2015/10/21/chartex" xmlns:cx3="http://schemas.microsoft.com/office/drawing/2016/5/9/chartex" xmlns:cx4="http://schemas.microsoft.com/office/drawing/2016/5/10/chartex" xmlns:cx5="http://schemas.microsoft.com/office/drawing/2016/5/11/chartex" xmlns:cx6="http://schemas.microsoft.com/office/drawing/2016/5/12/chartex" xmlns:cx7="http://schemas.microsoft.com/office/drawing/2016/5/13/chartex" xmlns:cx8="http://schemas.microsoft.com/office/drawing/2016/5/14/chartex" xmlns:mc="http://schemas.openxmlformats.org/markup-compatibility/2006" xmlns:aink="http://schemas.microsoft.com/office/drawing/2016/ink" xmlns:am3d="http://schemas.microsoft.com/office/drawing/2017/model3d" xmlns:o="urn:schemas-microsoft-com:office:office" xmlns:oel="http://schemas.microsoft.com/office/2019/extlst" xmlns:r="http://schemas.openxmlformats.org/officeDocument/2006/relationships" xmlns:m="http://schemas.openxmlformats.org/officeDocument/2006/math" xmlns:v="urn:schemas-microsoft-com:vml" xmlns:wp14="http://schemas.microsoft.com/office/word/2010/wordprocessingDrawing" xmlns:wp="http://schemas.openxmlformats.org/drawingml/2006/wordprocessingDrawing" xmlns:w10="urn:schemas-microsoft-com:office:word" xmlns:w="http://schemas.openxmlformats.org/wordprocessingml/2006/main" xmlns:w14="http://schemas.microsoft.com/office/word/2010/wordml" xmlns:w15="http://schemas.microsoft.com/office/word/2012/wordml" xmlns:w16cex="http://schemas.microsoft.com/office/word/2018/wordml/cex" xmlns:w16cid="http://schemas.microsoft.com/office/word/2016/wordml/cid" xmlns:w16="http://schemas.microsoft.com/office/word/2018/wordml" xmlns:w16du="http://schemas.microsoft.com/office/word/2023/wordml/word16du" xmlns:w16sdtdh="http://schemas.microsoft.com/office/word/2020/wordml/sdtdatahash" xmlns:w16se="http://schemas.microsoft.com/office/word/2015/wordml/symex" xmlns:wpg="http://schemas.microsoft.com/office/word/2010/wordprocessingGroup" xmlns:wpi="http://schemas.microsoft.com/office/word/2010/wordprocessingInk" xmlns:wne="http://schemas.microsoft.com/office/word/2006/wordml" xmlns:wps="http://schemas.microsoft.com/office/word/2010/wordprocessingShape" mc:Ignorable="w14 w15 w16se w16cid w16 w16cex w16sdtdh wp14">
   <w:p>
     <w:pPr>
       <w:pStyle w:val="Sidehoved"/>
@@ -1663,7 +1668,7 @@
 </file>
 
 <file path=word/header2.xml><?xml version="1.0" encoding="utf-8"?>
-<w:hdr xmlns:wpc="http://schemas.microsoft.com/office/word/2010/wordprocessingCanvas" xmlns:cx="http://schemas.microsoft.com/office/drawing/2014/chartex" xmlns:cx1="http://schemas.microsoft.com/office/drawing/2015/9/8/chartex" xmlns:cx2="http://schemas.microsoft.com/office/drawing/2015/10/21/chartex" xmlns:cx3="http://schemas.microsoft.com/office/drawing/2016/5/9/chartex" xmlns:cx4="http://schemas.microsoft.com/office/drawing/2016/5/10/chartex" xmlns:cx5="http://schemas.microsoft.com/office/drawing/2016/5/11/chartex" xmlns:cx6="http://schemas.microsoft.com/office/drawing/2016/5/12/chartex" xmlns:cx7="http://schemas.microsoft.com/office/drawing/2016/5/13/chartex" xmlns:cx8="http://schemas.microsoft.com/office/drawing/2016/5/14/chartex" xmlns:mc="http://schemas.openxmlformats.org/markup-compatibility/2006" xmlns:aink="http://schemas.microsoft.com/office/drawing/2016/ink" xmlns:am3d="http://schemas.microsoft.com/office/drawing/2017/model3d" xmlns:o="urn:schemas-microsoft-com:office:office" xmlns:oel="http://schemas.microsoft.com/office/2019/extlst" xmlns:r="http://schemas.openxmlformats.org/officeDocument/2006/relationships" xmlns:m="http://schemas.openxmlformats.org/officeDocument/2006/math" xmlns:v="urn:schemas-microsoft-com:vml" xmlns:wp14="http://schemas.microsoft.com/office/word/2010/wordprocessingDrawing" xmlns:wp="http://schemas.openxmlformats.org/drawingml/2006/wordprocessingDrawing" xmlns:w10="urn:schemas-microsoft-com:office:word" xmlns:w="http://schemas.openxmlformats.org/wordprocessingml/2006/main" xmlns:w14="http://schemas.microsoft.com/office/word/2010/wordml" xmlns:w15="http://schemas.microsoft.com/office/word/2012/wordml" xmlns:w16cex="http://schemas.microsoft.com/office/word/2018/wordml/cex" xmlns:w16cid="http://schemas.microsoft.com/office/word/2016/wordml/cid" xmlns:w16="http://schemas.microsoft.com/office/word/2018/wordml" xmlns:w16sdtdh="http://schemas.microsoft.com/office/word/2020/wordml/sdtdatahash" xmlns:w16se="http://schemas.microsoft.com/office/word/2015/wordml/symex" xmlns:wpg="http://schemas.microsoft.com/office/word/2010/wordprocessingGroup" xmlns:wpi="http://schemas.microsoft.com/office/word/2010/wordprocessingInk" xmlns:wne="http://schemas.microsoft.com/office/word/2006/wordml" xmlns:wps="http://schemas.microsoft.com/office/word/2010/wordprocessingShape" mc:Ignorable="w14 w15 w16se w16cid w16 w16cex w16sdtdh wp14">
+<w:hdr xmlns:wpc="http://schemas.microsoft.com/office/word/2010/wordprocessingCanvas" xmlns:cx="http://schemas.microsoft.com/office/drawing/2014/chartex" xmlns:cx1="http://schemas.microsoft.com/office/drawing/2015/9/8/chartex" xmlns:cx2="http://schemas.microsoft.com/office/drawing/2015/10/21/chartex" xmlns:cx3="http://schemas.microsoft.com/office/drawing/2016/5/9/chartex" xmlns:cx4="http://schemas.microsoft.com/office/drawing/2016/5/10/chartex" xmlns:cx5="http://schemas.microsoft.com/office/drawing/2016/5/11/chartex" xmlns:cx6="http://schemas.microsoft.com/office/drawing/2016/5/12/chartex" xmlns:cx7="http://schemas.microsoft.com/office/drawing/2016/5/13/chartex" xmlns:cx8="http://schemas.microsoft.com/office/drawing/2016/5/14/chartex" xmlns:mc="http://schemas.openxmlformats.org/markup-compatibility/2006" xmlns:aink="http://schemas.microsoft.com/office/drawing/2016/ink" xmlns:am3d="http://schemas.microsoft.com/office/drawing/2017/model3d" xmlns:o="urn:schemas-microsoft-com:office:office" xmlns:oel="http://schemas.microsoft.com/office/2019/extlst" xmlns:r="http://schemas.openxmlformats.org/officeDocument/2006/relationships" xmlns:m="http://schemas.openxmlformats.org/officeDocument/2006/math" xmlns:v="urn:schemas-microsoft-com:vml" xmlns:wp14="http://schemas.microsoft.com/office/word/2010/wordprocessingDrawing" xmlns:wp="http://schemas.openxmlformats.org/drawingml/2006/wordprocessingDrawing" xmlns:w10="urn:schemas-microsoft-com:office:word" xmlns:w="http://schemas.openxmlformats.org/wordprocessingml/2006/main" xmlns:w14="http://schemas.microsoft.com/office/word/2010/wordml" xmlns:w15="http://schemas.microsoft.com/office/word/2012/wordml" xmlns:w16cex="http://schemas.microsoft.com/office/word/2018/wordml/cex" xmlns:w16cid="http://schemas.microsoft.com/office/word/2016/wordml/cid" xmlns:w16="http://schemas.microsoft.com/office/word/2018/wordml" xmlns:w16du="http://schemas.microsoft.com/office/word/2023/wordml/word16du" xmlns:w16sdtdh="http://schemas.microsoft.com/office/word/2020/wordml/sdtdatahash" xmlns:w16se="http://schemas.microsoft.com/office/word/2015/wordml/symex" xmlns:wpg="http://schemas.microsoft.com/office/word/2010/wordprocessingGroup" xmlns:wpi="http://schemas.microsoft.com/office/word/2010/wordprocessingInk" xmlns:wne="http://schemas.microsoft.com/office/word/2006/wordml" xmlns:wps="http://schemas.microsoft.com/office/word/2010/wordprocessingShape" mc:Ignorable="w14 w15 w16se w16cid w16 w16cex w16sdtdh wp14">
   <w:tbl>
     <w:tblPr>
       <w:tblStyle w:val="Tabel-Gitter"/>
@@ -1768,7 +1773,7 @@
 </file>
 
 <file path=word/numbering.xml><?xml version="1.0" encoding="utf-8"?>
-<w:numbering xmlns:wpc="http://schemas.microsoft.com/office/word/2010/wordprocessingCanvas" xmlns:cx="http://schemas.microsoft.com/office/drawing/2014/chartex" xmlns:cx1="http://schemas.microsoft.com/office/drawing/2015/9/8/chartex" xmlns:cx2="http://schemas.microsoft.com/office/drawing/2015/10/21/chartex" xmlns:cx3="http://schemas.microsoft.com/office/drawing/2016/5/9/chartex" xmlns:cx4="http://schemas.microsoft.com/office/drawing/2016/5/10/chartex" xmlns:cx5="http://schemas.microsoft.com/office/drawing/2016/5/11/chartex" xmlns:cx6="http://schemas.microsoft.com/office/drawing/2016/5/12/chartex" xmlns:cx7="http://schemas.microsoft.com/office/drawing/2016/5/13/chartex" xmlns:cx8="http://schemas.microsoft.com/office/drawing/2016/5/14/chartex" xmlns:mc="http://schemas.openxmlformats.org/markup-compatibility/2006" xmlns:aink="http://schemas.microsoft.com/office/drawing/2016/ink" xmlns:am3d="http://schemas.microsoft.com/office/drawing/2017/model3d" xmlns:o="urn:schemas-microsoft-com:office:office" xmlns:oel="http://schemas.microsoft.com/office/2019/extlst" xmlns:r="http://schemas.openxmlformats.org/officeDocument/2006/relationships" xmlns:m="http://schemas.openxmlformats.org/officeDocument/2006/math" xmlns:v="urn:schemas-microsoft-com:vml" xmlns:wp14="http://schemas.microsoft.com/office/word/2010/wordprocessingDrawing" xmlns:wp="http://schemas.openxmlformats.org/drawingml/2006/wordprocessingDrawing" xmlns:w10="urn:schemas-microsoft-com:office:word" xmlns:w="http://schemas.openxmlformats.org/wordprocessingml/2006/main" xmlns:w14="http://schemas.microsoft.com/office/word/2010/wordml" xmlns:w15="http://schemas.microsoft.com/office/word/2012/wordml" xmlns:w16cex="http://schemas.microsoft.com/office/word/2018/wordml/cex" xmlns:w16cid="http://schemas.microsoft.com/office/word/2016/wordml/cid" xmlns:w16="http://schemas.microsoft.com/office/word/2018/wordml" xmlns:w16sdtdh="http://schemas.microsoft.com/office/word/2020/wordml/sdtdatahash" xmlns:w16se="http://schemas.microsoft.com/office/word/2015/wordml/symex" xmlns:wpg="http://schemas.microsoft.com/office/word/2010/wordprocessingGroup" xmlns:wpi="http://schemas.microsoft.com/office/word/2010/wordprocessingInk" xmlns:wne="http://schemas.microsoft.com/office/word/2006/wordml" xmlns:wps="http://schemas.microsoft.com/office/word/2010/wordprocessingShape" mc:Ignorable="w14 w15 w16se w16cid w16 w16cex w16sdtdh wp14">
+<w:numbering xmlns:wpc="http://schemas.microsoft.com/office/word/2010/wordprocessingCanvas" xmlns:cx="http://schemas.microsoft.com/office/drawing/2014/chartex" xmlns:cx1="http://schemas.microsoft.com/office/drawing/2015/9/8/chartex" xmlns:cx2="http://schemas.microsoft.com/office/drawing/2015/10/21/chartex" xmlns:cx3="http://schemas.microsoft.com/office/drawing/2016/5/9/chartex" xmlns:cx4="http://schemas.microsoft.com/office/drawing/2016/5/10/chartex" xmlns:cx5="http://schemas.microsoft.com/office/drawing/2016/5/11/chartex" xmlns:cx6="http://schemas.microsoft.com/office/drawing/2016/5/12/chartex" xmlns:cx7="http://schemas.microsoft.com/office/drawing/2016/5/13/chartex" xmlns:cx8="http://schemas.microsoft.com/office/drawing/2016/5/14/chartex" xmlns:mc="http://schemas.openxmlformats.org/markup-compatibility/2006" xmlns:aink="http://schemas.microsoft.com/office/drawing/2016/ink" xmlns:am3d="http://schemas.microsoft.com/office/drawing/2017/model3d" xmlns:o="urn:schemas-microsoft-com:office:office" xmlns:oel="http://schemas.microsoft.com/office/2019/extlst" xmlns:r="http://schemas.openxmlformats.org/officeDocument/2006/relationships" xmlns:m="http://schemas.openxmlformats.org/officeDocument/2006/math" xmlns:v="urn:schemas-microsoft-com:vml" xmlns:wp14="http://schemas.microsoft.com/office/word/2010/wordprocessingDrawing" xmlns:wp="http://schemas.openxmlformats.org/drawingml/2006/wordprocessingDrawing" xmlns:w10="urn:schemas-microsoft-com:office:word" xmlns:w="http://schemas.openxmlformats.org/wordprocessingml/2006/main" xmlns:w14="http://schemas.microsoft.com/office/word/2010/wordml" xmlns:w15="http://schemas.microsoft.com/office/word/2012/wordml" xmlns:w16cex="http://schemas.microsoft.com/office/word/2018/wordml/cex" xmlns:w16cid="http://schemas.microsoft.com/office/word/2016/wordml/cid" xmlns:w16="http://schemas.microsoft.com/office/word/2018/wordml" xmlns:w16du="http://schemas.microsoft.com/office/word/2023/wordml/word16du" xmlns:w16sdtdh="http://schemas.microsoft.com/office/word/2020/wordml/sdtdatahash" xmlns:w16se="http://schemas.microsoft.com/office/word/2015/wordml/symex" xmlns:wpg="http://schemas.microsoft.com/office/word/2010/wordprocessingGroup" xmlns:wpi="http://schemas.microsoft.com/office/word/2010/wordprocessingInk" xmlns:wne="http://schemas.microsoft.com/office/word/2006/wordml" xmlns:wps="http://schemas.microsoft.com/office/word/2010/wordprocessingShape" mc:Ignorable="w14 w15 w16se w16cid w16 w16cex w16sdtdh wp14">
   <w:abstractNum w:abstractNumId="0" w15:restartNumberingAfterBreak="0">
     <w:nsid w:val="454A5CB9"/>
     <w:multiLevelType w:val="multilevel"/>

</xml_diff>

<commit_message>
test og små ting
</commit_message>
<xml_diff>
--- a/Eksamensprojekt/Eksamensprojekt rapport Anton.docx
+++ b/Eksamensprojekt/Eksamensprojekt rapport Anton.docx
@@ -115,11 +115,19 @@
                                 <w:lang w:val="en-US"/>
                               </w:rPr>
                             </w:pPr>
+                            <w:proofErr w:type="spellStart"/>
                             <w:r>
                               <w:rPr>
                                 <w:lang w:val="en-US"/>
                               </w:rPr>
-                              <w:t>Programmering C</w:t>
+                              <w:t>Programmering</w:t>
+                            </w:r>
+                            <w:proofErr w:type="spellEnd"/>
+                            <w:r>
+                              <w:rPr>
+                                <w:lang w:val="en-US"/>
+                              </w:rPr>
+                              <w:t xml:space="preserve"> C</w:t>
                             </w:r>
                           </w:p>
                           <w:p>
@@ -231,11 +239,19 @@
                           <w:lang w:val="en-US"/>
                         </w:rPr>
                       </w:pPr>
+                      <w:proofErr w:type="spellStart"/>
                       <w:r>
                         <w:rPr>
                           <w:lang w:val="en-US"/>
                         </w:rPr>
-                        <w:t>Programmering C</w:t>
+                        <w:t>Programmering</w:t>
+                      </w:r>
+                      <w:proofErr w:type="spellEnd"/>
+                      <w:r>
+                        <w:rPr>
+                          <w:lang w:val="en-US"/>
+                        </w:rPr>
+                        <w:t xml:space="preserve"> C</w:t>
                       </w:r>
                     </w:p>
                     <w:p>
@@ -1203,55 +1219,53 @@
     </w:p>
     <w:p>
       <w:r>
+        <w:t>MVC</w:t>
+      </w:r>
+    </w:p>
+    <w:p>
+      <w:r>
         <w:t>UML-diagram</w:t>
       </w:r>
     </w:p>
     <w:p>
       <w:r>
-        <w:t>P</w:t>
-      </w:r>
-      <w:r>
-        <w:t>seudokode</w:t>
-      </w:r>
-    </w:p>
-    <w:p>
-      <w:r>
-        <w:t>Java</w:t>
+        <w:t>Rutediagram</w:t>
+      </w:r>
+    </w:p>
+    <w:p>
+      <w:r>
+        <w:t>Pro</w:t>
+      </w:r>
+      <w:r>
+        <w:t>ces</w:t>
+      </w:r>
+      <w:r>
+        <w:t>sing</w:t>
       </w:r>
     </w:p>
     <w:p>
       <w:proofErr w:type="spellStart"/>
       <w:r>
-        <w:t>Stepwise</w:t>
+        <w:t>Sekvensiel</w:t>
       </w:r>
       <w:proofErr w:type="spellEnd"/>
       <w:r>
-        <w:t xml:space="preserve"> </w:t>
-      </w:r>
+        <w:t xml:space="preserve"> programmering</w:t>
+      </w:r>
+    </w:p>
+    <w:p>
       <w:proofErr w:type="spellStart"/>
       <w:r>
-        <w:t>improvement</w:t>
+        <w:t>Procedural</w:t>
       </w:r>
       <w:proofErr w:type="spellEnd"/>
-    </w:p>
-    <w:p>
-      <w:proofErr w:type="spellStart"/>
-      <w:r>
-        <w:t>Sekvensiel</w:t>
-      </w:r>
-      <w:proofErr w:type="spellEnd"/>
       <w:r>
         <w:t xml:space="preserve"> programmering</w:t>
       </w:r>
     </w:p>
     <w:p>
-      <w:proofErr w:type="spellStart"/>
-      <w:r>
-        <w:t>Procedural</w:t>
-      </w:r>
-      <w:proofErr w:type="spellEnd"/>
-      <w:r>
-        <w:t xml:space="preserve"> programmering </w:t>
+      <w:r>
+        <w:t>Objektorienteret</w:t>
       </w:r>
     </w:p>
     <w:p/>
@@ -1261,7 +1275,6 @@
       </w:pPr>
       <w:bookmarkStart w:id="2" w:name="_Toc127795956"/>
       <w:r>
-        <w:lastRenderedPageBreak/>
         <w:t>Analyse</w:t>
       </w:r>
       <w:bookmarkEnd w:id="2"/>
@@ -1443,6 +1456,7 @@
       </w:pPr>
       <w:bookmarkStart w:id="3" w:name="_Toc127795957"/>
       <w:r>
+        <w:lastRenderedPageBreak/>
         <w:t>Konklusion</w:t>
       </w:r>
       <w:bookmarkEnd w:id="3"/>
@@ -1480,10 +1494,49 @@
         <w:t xml:space="preserve"> </w:t>
       </w:r>
     </w:p>
+    <w:p>
+      <w:hyperlink r:id="rId10" w:history="1">
+        <w:r>
+          <w:rPr>
+            <w:rStyle w:val="Hyperlink"/>
+          </w:rPr>
+          <w:t>https://www.tutorialspoint.com/mvc_framework/mvc_framework_introduction.htm</w:t>
+        </w:r>
+      </w:hyperlink>
+      <w:r>
+        <w:t xml:space="preserve"> </w:t>
+      </w:r>
+    </w:p>
+    <w:p>
+      <w:hyperlink r:id="rId11" w:history="1">
+        <w:r>
+          <w:rPr>
+            <w:rStyle w:val="Hyperlink"/>
+          </w:rPr>
+          <w:t>https://www.youtube.com/watch?v=UI6lqHOVHic&amp;t</w:t>
+        </w:r>
+      </w:hyperlink>
+      <w:r>
+        <w:t xml:space="preserve"> </w:t>
+      </w:r>
+    </w:p>
+    <w:p>
+      <w:hyperlink r:id="rId12" w:history="1">
+        <w:r>
+          <w:rPr>
+            <w:rStyle w:val="Hyperlink"/>
+          </w:rPr>
+          <w:t>https://www.visual-paradigm.com/guide/uml-unified-modeling-language/uml-aggregation-vs-composition/</w:t>
+        </w:r>
+      </w:hyperlink>
+      <w:r>
+        <w:t xml:space="preserve"> </w:t>
+      </w:r>
+    </w:p>
     <w:p/>
     <w:sectPr>
-      <w:headerReference w:type="default" r:id="rId10"/>
-      <w:footerReference w:type="default" r:id="rId11"/>
+      <w:headerReference w:type="default" r:id="rId13"/>
+      <w:footerReference w:type="default" r:id="rId14"/>
       <w:pgSz w:w="11906" w:h="16838"/>
       <w:pgMar w:top="1134" w:right="1134" w:bottom="1134" w:left="1701" w:header="708" w:footer="708" w:gutter="0"/>
       <w:cols w:space="708"/>
@@ -1535,7 +1588,6 @@
         <w:docPartUnique/>
       </w:docPartObj>
     </w:sdtPr>
-    <w:sdtEndPr/>
     <w:sdtContent>
       <w:sdt>
         <w:sdtPr>
@@ -1545,7 +1597,6 @@
             <w:docPartUnique/>
           </w:docPartObj>
         </w:sdtPr>
-        <w:sdtEndPr/>
         <w:sdtContent>
           <w:p>
             <w:pPr>

</xml_diff>